<commit_message>
fixed int int* and typo
</commit_message>
<xml_diff>
--- a/Lab5/LAB5.docx
+++ b/Lab5/LAB5.docx
@@ -529,7 +529,7 @@
           <w:b/>
           <w:lang w:val="it-IT"/>
         </w:rPr>
-        <w:t>int*</w:t>
+        <w:t>int</w:t>
       </w:r>
       <w:proofErr w:type="spellEnd"/>
       <w:r>
@@ -538,7 +538,7 @@
           <w:b/>
           <w:lang w:val="it-IT"/>
         </w:rPr>
-        <w:t>);</w:t>
+        <w:t>*);</w:t>
       </w:r>
       <w:r>
         <w:rPr>
@@ -552,23 +552,21 @@
           <w:rFonts w:ascii="Arial" w:hAnsi="Arial" w:cs="Arial"/>
           <w:lang w:val="it-IT" w:eastAsia="zh-CN"/>
         </w:rPr>
-        <w:t xml:space="preserve">, se </w:t>
-      </w:r>
-      <w:proofErr w:type="spellStart"/>
-      <w:r>
-        <w:rPr>
-          <w:rFonts w:ascii="Arial" w:hAnsi="Arial" w:cs="Arial"/>
-          <w:lang w:val="it-IT" w:eastAsia="zh-CN"/>
-        </w:rPr>
-        <w:t>speigato</w:t>
-      </w:r>
-      <w:proofErr w:type="spellEnd"/>
-      <w:r>
-        <w:rPr>
-          <w:rFonts w:ascii="Arial" w:hAnsi="Arial" w:cs="Arial"/>
-          <w:lang w:val="it-IT" w:eastAsia="zh-CN"/>
-        </w:rPr>
-        <w:t xml:space="preserve"> a lezione</w:t>
+        <w:t>, se spi</w:t>
+      </w:r>
+      <w:r>
+        <w:rPr>
+          <w:rFonts w:ascii="Arial" w:hAnsi="Arial" w:cs="Arial"/>
+          <w:lang w:val="it-IT" w:eastAsia="zh-CN"/>
+        </w:rPr>
+        <w:t>e</w:t>
+      </w:r>
+      <w:r>
+        <w:rPr>
+          <w:rFonts w:ascii="Arial" w:hAnsi="Arial" w:cs="Arial"/>
+          <w:lang w:val="it-IT" w:eastAsia="zh-CN"/>
+        </w:rPr>
+        <w:t>gato a lezione</w:t>
       </w:r>
       <w:r>
         <w:rPr>

</xml_diff>